<commit_message>
add html inlining to invoice report
</commit_message>
<xml_diff>
--- a/core/test/sample/invoice/invoice.docx
+++ b/core/test/sample/invoice/invoice.docx
@@ -491,6 +491,12 @@
           <w:lang w:val="en-US"/>
         </w:rPr>
       </w:pPr>
+      <w:r>
+        <w:rPr>
+          <w:lang w:val="en-US"/>
+        </w:rPr>
+        <w:t>${Main.signature}</w:t>
+      </w:r>
     </w:p>
     <w:sectPr>
       <w:pgSz w:w="11906" w:h="16838"/>

</xml_diff>